<commit_message>
Ainda ajustando o final.
</commit_message>
<xml_diff>
--- a/Documentação.docx
+++ b/Documentação.docx
@@ -12397,42 +12397,6 @@
     </w:p>
     <w:p>
       <w:pPr>
-        <w:pStyle w:val="PargrafodaLista"/>
-        <w:rPr>
-          <w:rFonts w:ascii="Arial" w:hAnsi="Arial" w:cs="Arial"/>
-          <w:b/>
-        </w:rPr>
-      </w:pPr>
-    </w:p>
-    <w:p>
-      <w:pPr>
-        <w:pStyle w:val="PargrafodaLista"/>
-        <w:rPr>
-          <w:rFonts w:ascii="Arial" w:hAnsi="Arial" w:cs="Arial"/>
-          <w:b/>
-        </w:rPr>
-      </w:pPr>
-    </w:p>
-    <w:p>
-      <w:pPr>
-        <w:pStyle w:val="PargrafodaLista"/>
-        <w:rPr>
-          <w:rFonts w:ascii="Arial" w:hAnsi="Arial" w:cs="Arial"/>
-          <w:b/>
-        </w:rPr>
-      </w:pPr>
-    </w:p>
-    <w:p>
-      <w:pPr>
-        <w:pStyle w:val="PargrafodaLista"/>
-        <w:rPr>
-          <w:rFonts w:ascii="Arial" w:hAnsi="Arial" w:cs="Arial"/>
-          <w:b/>
-        </w:rPr>
-      </w:pPr>
-    </w:p>
-    <w:p>
-      <w:pPr>
         <w:rPr>
           <w:rFonts w:ascii="Arial" w:hAnsi="Arial" w:cs="Arial"/>
           <w:b/>
@@ -12457,6 +12421,7 @@
           <w:b/>
           <w:sz w:val="24"/>
         </w:rPr>
+        <w:lastRenderedPageBreak/>
         <w:t xml:space="preserve">Circuito simplificado com portas lógicas no </w:t>
       </w:r>
       <w:r>
@@ -12471,9 +12436,11 @@
     </w:p>
     <w:p>
       <w:pPr>
+        <w:pStyle w:val="PargrafodaLista"/>
         <w:rPr>
           <w:rFonts w:ascii="Arial" w:hAnsi="Arial" w:cs="Arial"/>
           <w:b/>
+          <w:sz w:val="24"/>
         </w:rPr>
       </w:pPr>
       <w:r>
@@ -12484,7 +12451,7 @@
           <w:lang w:eastAsia="pt-BR"/>
         </w:rPr>
         <w:drawing>
-          <wp:inline distT="0" distB="0" distL="114300" distR="114300" wp14:anchorId="6C050602" wp14:editId="17C47443">
+          <wp:inline distT="0" distB="0" distL="114300" distR="114300" wp14:anchorId="6EC97F67" wp14:editId="43298848">
             <wp:extent cx="4944745" cy="7750810"/>
             <wp:effectExtent l="0" t="0" r="8255" b="2540"/>
             <wp:docPr id="1" name="Picture 1" descr="Foto do circuito"/>
@@ -12524,6 +12491,7 @@
     </w:p>
     <w:p>
       <w:pPr>
+        <w:pStyle w:val="PargrafodaLista"/>
         <w:rPr>
           <w:rFonts w:ascii="Arial" w:hAnsi="Arial" w:cs="Arial"/>
           <w:b/>
@@ -12532,21 +12500,78 @@
     </w:p>
     <w:p>
       <w:pPr>
+        <w:pStyle w:val="PargrafodaLista"/>
+        <w:numPr>
+          <w:ilvl w:val="0"/>
+          <w:numId w:val="2"/>
+        </w:numPr>
         <w:rPr>
           <w:rFonts w:ascii="Arial" w:hAnsi="Arial" w:cs="Arial"/>
           <w:b/>
         </w:rPr>
       </w:pPr>
-    </w:p>
-    <w:p>
-      <w:pPr>
+      <w:r>
         <w:rPr>
           <w:rFonts w:ascii="Arial" w:hAnsi="Arial" w:cs="Arial"/>
           <w:b/>
-        </w:rPr>
-      </w:pPr>
+          <w:sz w:val="24"/>
+        </w:rPr>
+        <w:t>Agradecimentos</w:t>
+      </w:r>
+    </w:p>
+    <w:p>
+      <w:pPr>
+        <w:ind w:left="708"/>
+        <w:rPr>
+          <w:rFonts w:ascii="Arial" w:hAnsi="Arial" w:cs="Arial"/>
+        </w:rPr>
+      </w:pPr>
+      <w:r>
+        <w:rPr>
+          <w:rFonts w:ascii="Arial" w:hAnsi="Arial" w:cs="Arial"/>
+        </w:rPr>
+        <w:t xml:space="preserve">          Agradecimento especial para o monitor </w:t>
+      </w:r>
+      <w:r>
+        <w:rPr>
+          <w:rFonts w:ascii="Arial" w:hAnsi="Arial" w:cs="Arial"/>
+        </w:rPr>
+        <w:t>Lucas Duarte</w:t>
+      </w:r>
+      <w:r>
+        <w:rPr>
+          <w:rFonts w:ascii="Arial" w:hAnsi="Arial" w:cs="Arial"/>
+        </w:rPr>
+        <w:t>. Todas as a</w:t>
+      </w:r>
+      <w:r>
+        <w:rPr>
+          <w:rFonts w:ascii="Arial" w:hAnsi="Arial" w:cs="Arial"/>
+        </w:rPr>
+        <w:t>ulas de monitoria foram de extrema</w:t>
+      </w:r>
+      <w:r>
+        <w:rPr>
+          <w:rFonts w:ascii="Arial" w:hAnsi="Arial" w:cs="Arial"/>
+        </w:rPr>
+        <w:t xml:space="preserve"> relevância para a realização do trabalho com</w:t>
+      </w:r>
       <w:bookmarkStart w:id="0" w:name="_GoBack"/>
       <w:bookmarkEnd w:id="0"/>
+      <w:r>
+        <w:rPr>
+          <w:rFonts w:ascii="Arial" w:hAnsi="Arial" w:cs="Arial"/>
+        </w:rPr>
+        <w:t xml:space="preserve"> êxito.</w:t>
+      </w:r>
+    </w:p>
+    <w:p>
+      <w:pPr>
+        <w:rPr>
+          <w:rFonts w:ascii="Arial" w:hAnsi="Arial" w:cs="Arial"/>
+          <w:b/>
+        </w:rPr>
+      </w:pPr>
     </w:p>
     <w:sectPr>
       <w:pgSz w:w="11906" w:h="16838"/>
@@ -13290,7 +13315,6 @@
   <w:style w:type="character" w:default="1" w:styleId="Fontepargpadro">
     <w:name w:val="Default Paragraph Font"/>
     <w:uiPriority w:val="1"/>
-    <w:semiHidden/>
     <w:unhideWhenUsed/>
   </w:style>
   <w:style w:type="table" w:default="1" w:styleId="Tabelanormal">
@@ -13799,7 +13823,7 @@
 </file>
 
 <file path=customXml/itemProps2.xml><?xml version="1.0" encoding="utf-8"?>
-<ds:datastoreItem xmlns:ds="http://schemas.openxmlformats.org/officeDocument/2006/customXml" ds:itemID="{AED927DE-E74E-4FAB-9C64-89429920B7AF}">
+<ds:datastoreItem xmlns:ds="http://schemas.openxmlformats.org/officeDocument/2006/customXml" ds:itemID="{D0D2D5AA-2C5B-4858-965F-85D624B6A1E7}">
   <ds:schemaRefs>
     <ds:schemaRef ds:uri="http://schemas.openxmlformats.org/officeDocument/2006/bibliography"/>
   </ds:schemaRefs>

</xml_diff>